<commit_message>
Init Commit of Backend.
</commit_message>
<xml_diff>
--- a/Projekto Aprašymas.docx
+++ b/Projekto Aprašymas.docx
@@ -468,23 +468,7 @@
           <w:sz w:val="24"/>
           <w:szCs w:val="24"/>
         </w:rPr>
-        <w:t>talpinimo platformą, palaikančią aukščiausios kokybės garso format</w:t>
-      </w:r>
-      <w:r>
-        <w:rPr>
-          <w:rFonts w:ascii="Times New Roman" w:hAnsi="Times New Roman" w:cs="Times New Roman"/>
-          <w:sz w:val="24"/>
-          <w:szCs w:val="24"/>
-        </w:rPr>
-        <w:t>us</w:t>
-      </w:r>
-      <w:r>
-        <w:rPr>
-          <w:rFonts w:ascii="Times New Roman" w:hAnsi="Times New Roman" w:cs="Times New Roman"/>
-          <w:sz w:val="24"/>
-          <w:szCs w:val="24"/>
-        </w:rPr>
-        <w:t>.</w:t>
+        <w:t>talpinimo platformą.</w:t>
       </w:r>
     </w:p>
     <w:p>
@@ -736,8 +720,6 @@
         </w:rPr>
         <w:t>OAUTH2</w:t>
       </w:r>
-      <w:bookmarkStart w:id="0" w:name="_GoBack"/>
-      <w:bookmarkEnd w:id="0"/>
       <w:r>
         <w:rPr>
           <w:rFonts w:ascii="Times New Roman" w:hAnsi="Times New Roman" w:cs="Times New Roman"/>
@@ -942,6 +924,35 @@
           <w:sz w:val="24"/>
           <w:szCs w:val="24"/>
         </w:rPr>
+        <w:t>Babel</w:t>
+      </w:r>
+      <w:proofErr w:type="spellEnd"/>
+      <w:r>
+        <w:rPr>
+          <w:rFonts w:ascii="Times New Roman" w:hAnsi="Times New Roman" w:cs="Times New Roman"/>
+          <w:color w:val="000000"/>
+          <w:sz w:val="24"/>
+          <w:szCs w:val="24"/>
+        </w:rPr>
+        <w:t xml:space="preserve"> </w:t>
+      </w:r>
+      <w:r>
+        <w:rPr>
+          <w:rFonts w:ascii="Times New Roman" w:hAnsi="Times New Roman" w:cs="Times New Roman"/>
+          <w:color w:val="000000"/>
+          <w:sz w:val="24"/>
+          <w:szCs w:val="24"/>
+        </w:rPr>
+        <w:t xml:space="preserve">+ </w:t>
+      </w:r>
+      <w:proofErr w:type="spellStart"/>
+      <w:r>
+        <w:rPr>
+          <w:rFonts w:ascii="Times New Roman" w:hAnsi="Times New Roman" w:cs="Times New Roman"/>
+          <w:color w:val="000000"/>
+          <w:sz w:val="24"/>
+          <w:szCs w:val="24"/>
+        </w:rPr>
         <w:t>Webpack</w:t>
       </w:r>
       <w:proofErr w:type="spellEnd"/>
@@ -1062,6 +1073,17 @@
         </w:rPr>
         <w:t xml:space="preserve"> + Microsoft SQL Server</w:t>
       </w:r>
+      <w:r>
+        <w:rPr>
+          <w:rFonts w:ascii="Times New Roman" w:hAnsi="Times New Roman" w:cs="Times New Roman"/>
+          <w:color w:val="000000"/>
+          <w:sz w:val="24"/>
+          <w:szCs w:val="24"/>
+        </w:rPr>
+        <w:t>.</w:t>
+      </w:r>
+      <w:bookmarkStart w:id="0" w:name="_GoBack"/>
+      <w:bookmarkEnd w:id="0"/>
     </w:p>
     <w:p>
       <w:pPr>
@@ -3054,7 +3076,7 @@
 </file>
 
 <file path=customXml/itemProps1.xml><?xml version="1.0" encoding="utf-8"?>
-<ds:datastoreItem xmlns:ds="http://schemas.openxmlformats.org/officeDocument/2006/customXml" ds:itemID="{3C4A418C-B526-4C01-B267-EA48F816C609}">
+<ds:datastoreItem xmlns:ds="http://schemas.openxmlformats.org/officeDocument/2006/customXml" ds:itemID="{C48CFACE-C644-48ED-BD38-C240E6E1575A}">
   <ds:schemaRefs>
     <ds:schemaRef ds:uri="http://schemas.openxmlformats.org/officeDocument/2006/bibliography"/>
   </ds:schemaRefs>

</xml_diff>